<commit_message>
new v0.2 of domain
</commit_message>
<xml_diff>
--- a/DomainModel/Domain_model_v0-2.docx
+++ b/DomainModel/Domain_model_v0-2.docx
@@ -917,12 +917,16 @@
         <w:t>:</w:t>
       </w:r>
     </w:p>
-    <w:p/>
-    <w:p>
-      <w:pPr>
-        <w:rPr>
-          <w:sz w:val="40"/>
-          <w:szCs w:val="40"/>
+    <w:p>
+      <w:pPr>
+        <w:rPr>
+          <w:lang w:val="el-GR"/>
+        </w:rPr>
+      </w:pPr>
+    </w:p>
+    <w:p>
+      <w:pPr>
+        <w:rPr>
           <w:lang w:val="el-GR"/>
         </w:rPr>
       </w:pPr>
@@ -931,10 +935,10 @@
           <w:noProof/>
         </w:rPr>
         <w:drawing>
-          <wp:inline distT="0" distB="0" distL="0" distR="0" wp14:anchorId="6389937B" wp14:editId="7E81A982">
-            <wp:extent cx="5943600" cy="4278630"/>
-            <wp:effectExtent l="0" t="0" r="0" b="7620"/>
-            <wp:docPr id="3" name="Εικόνα 3"/>
+          <wp:inline distT="0" distB="0" distL="0" distR="0" wp14:anchorId="1B11FEEC" wp14:editId="1E95DF29">
+            <wp:extent cx="5943600" cy="4644390"/>
+            <wp:effectExtent l="0" t="0" r="0" b="3810"/>
+            <wp:docPr id="1" name="Εικόνα 1"/>
             <wp:cNvGraphicFramePr>
               <a:graphicFrameLocks xmlns:a="http://schemas.openxmlformats.org/drawingml/2006/main" noChangeAspect="1"/>
             </wp:cNvGraphicFramePr>
@@ -963,7 +967,7 @@
                   <pic:spPr bwMode="auto">
                     <a:xfrm>
                       <a:off x="0" y="0"/>
-                      <a:ext cx="5943600" cy="4278630"/>
+                      <a:ext cx="5943600" cy="4644390"/>
                     </a:xfrm>
                     <a:prstGeom prst="rect">
                       <a:avLst/>
@@ -1018,6 +1022,15 @@
     </w:p>
     <w:p>
       <w:pPr>
+        <w:rPr>
+          <w:sz w:val="40"/>
+          <w:szCs w:val="40"/>
+          <w:lang w:val="el-GR"/>
+        </w:rPr>
+      </w:pPr>
+    </w:p>
+    <w:p>
+      <w:pPr>
         <w:pStyle w:val="1"/>
         <w:rPr>
           <w:lang w:val="el-GR"/>
@@ -1297,7 +1310,23 @@
           <w:szCs w:val="32"/>
           <w:lang w:val="el-GR"/>
         </w:rPr>
-        <w:t xml:space="preserve"> εκτελεί χρέη διαχειριστή.</w:t>
+        <w:t xml:space="preserve"> </w:t>
+      </w:r>
+      <w:r>
+        <w:rPr>
+          <w:sz w:val="32"/>
+          <w:szCs w:val="32"/>
+          <w:lang w:val="el-GR"/>
+        </w:rPr>
+        <w:t>δείχνει τις αρμοδιότητες του</w:t>
+      </w:r>
+      <w:r>
+        <w:rPr>
+          <w:sz w:val="32"/>
+          <w:szCs w:val="32"/>
+          <w:lang w:val="el-GR"/>
+        </w:rPr>
+        <w:t xml:space="preserve"> διαχειριστή.</w:t>
       </w:r>
       <w:r>
         <w:rPr>
@@ -1346,6 +1375,29 @@
           <w:lang w:val="el-GR"/>
         </w:rPr>
         <w:t>πιστοποιητικά που στέλνουν οι υποψήφιοι γυμναστές.</w:t>
+      </w:r>
+      <w:r>
+        <w:rPr>
+          <w:sz w:val="32"/>
+          <w:szCs w:val="32"/>
+          <w:lang w:val="el-GR"/>
+        </w:rPr>
+        <w:t xml:space="preserve"> Χαρακτηριστικό του είναι το </w:t>
+      </w:r>
+      <w:r>
+        <w:rPr>
+          <w:sz w:val="32"/>
+          <w:szCs w:val="32"/>
+        </w:rPr>
+        <w:t>ID</w:t>
+      </w:r>
+      <w:r>
+        <w:rPr>
+          <w:sz w:val="32"/>
+          <w:szCs w:val="32"/>
+          <w:lang w:val="el-GR"/>
+        </w:rPr>
+        <w:t>.</w:t>
       </w:r>
     </w:p>
     <w:p>
@@ -1478,7 +1530,7 @@
           <w:szCs w:val="32"/>
           <w:lang w:val="el-GR"/>
         </w:rPr>
-        <w:t>)., το βάρος του, το πρόγραμμα εκγύμνασης που ακολουθεί, τα στατιστικά του και οι «φίλοι» του (ως «φίλοι» στο σύστημα θεωρούνται οι αθλητές που έχουν επικοινωνήσει μέσω μηνύματος).</w:t>
+        <w:t>), το βάρος του, το πρόγραμμα εκγύμνασης που ακολουθεί, τα στατιστικά του και οι «φίλοι» του (ως «φίλοι» στο σύστημα θεωρούνται οι αθλητές που έχουν επικοινωνήσει μέσω μηνύματος).</w:t>
       </w:r>
     </w:p>
     <w:p>
@@ -1526,7 +1578,16 @@
           <w:szCs w:val="32"/>
           <w:lang w:val="el-GR"/>
         </w:rPr>
-        <w:t xml:space="preserve"> Χαρακτηριστικό για αυτή είναι ο βαθμός δυσκολίας που σχετίζεται με τη φυσική κατάσταση του αθλητή</w:t>
+        <w:t xml:space="preserve"> Χαρακτηριστικό για αυτή είναι ο βαθμός δυσκολίας που </w:t>
+      </w:r>
+      <w:r>
+        <w:rPr>
+          <w:sz w:val="32"/>
+          <w:szCs w:val="32"/>
+          <w:lang w:val="el-GR"/>
+        </w:rPr>
+        <w:lastRenderedPageBreak/>
+        <w:t>σχετίζεται με τη φυσική κατάσταση του αθλητή</w:t>
       </w:r>
       <w:r>
         <w:rPr>
@@ -1613,7 +1674,6 @@
           <w:szCs w:val="32"/>
           <w:lang w:val="el-GR"/>
         </w:rPr>
-        <w:lastRenderedPageBreak/>
         <w:t>Γυμναστήριο</w:t>
       </w:r>
       <w:r>
@@ -1646,7 +1706,62 @@
           <w:szCs w:val="32"/>
           <w:lang w:val="el-GR"/>
         </w:rPr>
-        <w:t xml:space="preserve">Χαρακτηριστικά του γυμναστηρίου είναι η διεύθυνση και το όνομα. </w:t>
+        <w:t>Χαρακτηριστικά του γυμναστηρίου είναι η διεύθυνση</w:t>
+      </w:r>
+      <w:r>
+        <w:rPr>
+          <w:sz w:val="32"/>
+          <w:szCs w:val="32"/>
+          <w:lang w:val="el-GR"/>
+        </w:rPr>
+        <w:t xml:space="preserve">, </w:t>
+      </w:r>
+      <w:r>
+        <w:rPr>
+          <w:sz w:val="32"/>
+          <w:szCs w:val="32"/>
+          <w:lang w:val="el-GR"/>
+        </w:rPr>
+        <w:t>το όνομα</w:t>
+      </w:r>
+      <w:r>
+        <w:rPr>
+          <w:sz w:val="32"/>
+          <w:szCs w:val="32"/>
+          <w:lang w:val="el-GR"/>
+        </w:rPr>
+        <w:t xml:space="preserve"> </w:t>
+      </w:r>
+      <w:r>
+        <w:rPr>
+          <w:sz w:val="32"/>
+          <w:szCs w:val="32"/>
+          <w:lang w:val="el-GR"/>
+        </w:rPr>
+        <w:t xml:space="preserve">και το </w:t>
+      </w:r>
+      <w:r>
+        <w:rPr>
+          <w:sz w:val="32"/>
+          <w:szCs w:val="32"/>
+        </w:rPr>
+        <w:t>ID</w:t>
+      </w:r>
+      <w:r>
+        <w:rPr>
+          <w:sz w:val="32"/>
+          <w:szCs w:val="32"/>
+          <w:lang w:val="el-GR"/>
+        </w:rPr>
+        <w:t xml:space="preserve"> </w:t>
+      </w:r>
+      <w:r>
+        <w:rPr>
+          <w:sz w:val="32"/>
+          <w:szCs w:val="32"/>
+          <w:lang w:val="el-GR"/>
+        </w:rPr>
+        <w:t>που του ανατίθεται από το σύστημα.</w:t>
       </w:r>
     </w:p>
     <w:p>
@@ -1730,6 +1845,22 @@
         </w:rPr>
         <w:t xml:space="preserve"> γυμναστή με σκοπό να συνεργαστούν.</w:t>
       </w:r>
+      <w:r>
+        <w:rPr>
+          <w:sz w:val="32"/>
+          <w:szCs w:val="32"/>
+          <w:lang w:val="el-GR"/>
+        </w:rPr>
+        <w:t xml:space="preserve"> Έχει ως χαρακτηριστικό την </w:t>
+      </w:r>
+      <w:r>
+        <w:rPr>
+          <w:sz w:val="32"/>
+          <w:szCs w:val="32"/>
+          <w:lang w:val="el-GR"/>
+        </w:rPr>
+        <w:t>ώρα και την ημερομηνία που έγινε.</w:t>
+      </w:r>
     </w:p>
     <w:p>
       <w:pPr>
@@ -1862,6 +1993,22 @@
         </w:rPr>
         <w:t xml:space="preserve"> καλείται να επιλέξει την κατηγορία που επιθυμεί έτσι ώστε το σύστημα να του προτείνει τα ανάλογα προγράμματα προπόνησης.</w:t>
       </w:r>
+      <w:r>
+        <w:rPr>
+          <w:sz w:val="32"/>
+          <w:szCs w:val="32"/>
+          <w:lang w:val="el-GR"/>
+        </w:rPr>
+        <w:t xml:space="preserve"> Η κατηγορί</w:t>
+      </w:r>
+      <w:r>
+        <w:rPr>
+          <w:sz w:val="32"/>
+          <w:szCs w:val="32"/>
+          <w:lang w:val="el-GR"/>
+        </w:rPr>
+        <w:t xml:space="preserve">ες χωρίζονται ανάλογα με τις διάφορες μυϊκές ομάδες (στήθος, χέρια, πλάτη, ώμους, πόδια). </w:t>
+      </w:r>
     </w:p>
     <w:p>
       <w:pPr>
@@ -1926,6 +2073,75 @@
         </w:rPr>
         <w:t>.</w:t>
       </w:r>
+      <w:r>
+        <w:rPr>
+          <w:sz w:val="32"/>
+          <w:szCs w:val="32"/>
+          <w:lang w:val="el-GR"/>
+        </w:rPr>
+        <w:t xml:space="preserve"> Χαρακτηριστικά του είναι η διάρκεια ολοκλήρωσης και το επίπεδο που ανήκει (</w:t>
+      </w:r>
+      <w:r>
+        <w:rPr>
+          <w:sz w:val="32"/>
+          <w:szCs w:val="32"/>
+        </w:rPr>
+        <w:t>beginner</w:t>
+      </w:r>
+      <w:r>
+        <w:rPr>
+          <w:sz w:val="32"/>
+          <w:szCs w:val="32"/>
+          <w:lang w:val="el-GR"/>
+        </w:rPr>
+        <w:t xml:space="preserve">, </w:t>
+      </w:r>
+      <w:r>
+        <w:rPr>
+          <w:sz w:val="32"/>
+          <w:szCs w:val="32"/>
+        </w:rPr>
+        <w:t>intermediate</w:t>
+      </w:r>
+      <w:r>
+        <w:rPr>
+          <w:sz w:val="32"/>
+          <w:szCs w:val="32"/>
+          <w:lang w:val="el-GR"/>
+        </w:rPr>
+        <w:t xml:space="preserve">, </w:t>
+      </w:r>
+      <w:r>
+        <w:rPr>
+          <w:sz w:val="32"/>
+          <w:szCs w:val="32"/>
+        </w:rPr>
+        <w:t>advanced</w:t>
+      </w:r>
+      <w:r>
+        <w:rPr>
+          <w:sz w:val="32"/>
+          <w:szCs w:val="32"/>
+          <w:lang w:val="el-GR"/>
+        </w:rPr>
+        <w:t>)</w:t>
+      </w:r>
+      <w:r>
+        <w:rPr>
+          <w:sz w:val="32"/>
+          <w:szCs w:val="32"/>
+          <w:lang w:val="el-GR"/>
+        </w:rPr>
+        <w:t>.</w:t>
+      </w:r>
+      <w:r>
+        <w:rPr>
+          <w:sz w:val="32"/>
+          <w:szCs w:val="32"/>
+          <w:lang w:val="el-GR"/>
+        </w:rPr>
+        <w:t xml:space="preserve">  </w:t>
+      </w:r>
     </w:p>
     <w:p>
       <w:pPr>
@@ -2028,6 +2244,165 @@
         </w:rPr>
         <w:t xml:space="preserve"> Αυτοί ως χρήστες του συστήματος, μπορούν να κάνουν αναφορά σε μία δημοσίευση που έχουν κρίνει ακατάλληλη.</w:t>
       </w:r>
+      <w:r>
+        <w:rPr>
+          <w:sz w:val="32"/>
+          <w:szCs w:val="32"/>
+          <w:lang w:val="el-GR"/>
+        </w:rPr>
+        <w:t xml:space="preserve"> </w:t>
+      </w:r>
+      <w:r>
+        <w:rPr>
+          <w:sz w:val="32"/>
+          <w:szCs w:val="32"/>
+          <w:lang w:val="el-GR"/>
+        </w:rPr>
+        <w:t>Χαρακτηριστικά της αναφοράς είναι η ημερομηνία και η ώρα που έγινε</w:t>
+      </w:r>
+      <w:r>
+        <w:rPr>
+          <w:sz w:val="32"/>
+          <w:szCs w:val="32"/>
+          <w:lang w:val="el-GR"/>
+        </w:rPr>
+        <w:t xml:space="preserve">, το </w:t>
+      </w:r>
+      <w:r>
+        <w:rPr>
+          <w:sz w:val="32"/>
+          <w:szCs w:val="32"/>
+        </w:rPr>
+        <w:t>status</w:t>
+      </w:r>
+      <w:r>
+        <w:rPr>
+          <w:sz w:val="32"/>
+          <w:szCs w:val="32"/>
+          <w:lang w:val="el-GR"/>
+        </w:rPr>
+        <w:t xml:space="preserve"> </w:t>
+      </w:r>
+      <w:r>
+        <w:rPr>
+          <w:sz w:val="32"/>
+          <w:szCs w:val="32"/>
+          <w:lang w:val="el-GR"/>
+        </w:rPr>
+        <w:t>της αναφοράς (</w:t>
+      </w:r>
+      <w:r>
+        <w:rPr>
+          <w:sz w:val="32"/>
+          <w:szCs w:val="32"/>
+        </w:rPr>
+        <w:t>checked</w:t>
+      </w:r>
+      <w:r>
+        <w:rPr>
+          <w:sz w:val="32"/>
+          <w:szCs w:val="32"/>
+          <w:lang w:val="el-GR"/>
+        </w:rPr>
+        <w:t xml:space="preserve">, </w:t>
+      </w:r>
+      <w:r>
+        <w:rPr>
+          <w:sz w:val="32"/>
+          <w:szCs w:val="32"/>
+        </w:rPr>
+        <w:t>not</w:t>
+      </w:r>
+      <w:r>
+        <w:rPr>
+          <w:sz w:val="32"/>
+          <w:szCs w:val="32"/>
+          <w:lang w:val="el-GR"/>
+        </w:rPr>
+        <w:t xml:space="preserve"> </w:t>
+      </w:r>
+      <w:r>
+        <w:rPr>
+          <w:sz w:val="32"/>
+          <w:szCs w:val="32"/>
+        </w:rPr>
+        <w:t>checked</w:t>
+      </w:r>
+      <w:r>
+        <w:rPr>
+          <w:sz w:val="32"/>
+          <w:szCs w:val="32"/>
+          <w:lang w:val="el-GR"/>
+        </w:rPr>
+        <w:t>)</w:t>
+      </w:r>
+      <w:r>
+        <w:rPr>
+          <w:sz w:val="32"/>
+          <w:szCs w:val="32"/>
+          <w:lang w:val="el-GR"/>
+        </w:rPr>
+        <w:t xml:space="preserve">, </w:t>
+      </w:r>
+      <w:r>
+        <w:rPr>
+          <w:sz w:val="32"/>
+          <w:szCs w:val="32"/>
+          <w:lang w:val="el-GR"/>
+        </w:rPr>
+        <w:t>το σχόλιο του διαχειριστή όταν ελέγξει την αναφορά και το επίπεδο της παραβίασης των κανόνων της εφαρμογής (1</w:t>
+      </w:r>
+      <w:r>
+        <w:rPr>
+          <w:sz w:val="32"/>
+          <w:szCs w:val="32"/>
+          <w:vertAlign w:val="superscript"/>
+          <w:lang w:val="el-GR"/>
+        </w:rPr>
+        <w:t>ου</w:t>
+      </w:r>
+      <w:r>
+        <w:rPr>
+          <w:sz w:val="32"/>
+          <w:szCs w:val="32"/>
+          <w:lang w:val="el-GR"/>
+        </w:rPr>
+        <w:t xml:space="preserve"> βαθμού, 2</w:t>
+      </w:r>
+      <w:r>
+        <w:rPr>
+          <w:sz w:val="32"/>
+          <w:szCs w:val="32"/>
+          <w:vertAlign w:val="superscript"/>
+          <w:lang w:val="el-GR"/>
+        </w:rPr>
+        <w:t>ου</w:t>
+      </w:r>
+      <w:r>
+        <w:rPr>
+          <w:sz w:val="32"/>
+          <w:szCs w:val="32"/>
+          <w:lang w:val="el-GR"/>
+        </w:rPr>
+        <w:t xml:space="preserve"> βαθμού, 3</w:t>
+      </w:r>
+      <w:r>
+        <w:rPr>
+          <w:sz w:val="32"/>
+          <w:szCs w:val="32"/>
+          <w:vertAlign w:val="superscript"/>
+          <w:lang w:val="el-GR"/>
+        </w:rPr>
+        <w:t xml:space="preserve">ου </w:t>
+      </w:r>
+      <w:r>
+        <w:rPr>
+          <w:sz w:val="32"/>
+          <w:szCs w:val="32"/>
+          <w:lang w:val="el-GR"/>
+        </w:rPr>
+        <w:t>βαθμού) που το ορίζει ο διαχειριστής.</w:t>
+      </w:r>
     </w:p>
     <w:p>
       <w:pPr>
@@ -2050,6 +2425,7 @@
           <w:szCs w:val="32"/>
           <w:lang w:val="el-GR"/>
         </w:rPr>
+        <w:lastRenderedPageBreak/>
         <w:t>Διαγωνισμός</w:t>
       </w:r>
       <w:r>
@@ -2083,6 +2459,14 @@
           <w:lang w:val="el-GR"/>
         </w:rPr>
         <w:t xml:space="preserve"> και γυμναστών με βάση τα στατιστικά τους σε κάποια άσκηση.</w:t>
+      </w:r>
+      <w:r>
+        <w:rPr>
+          <w:sz w:val="32"/>
+          <w:szCs w:val="32"/>
+          <w:lang w:val="el-GR"/>
+        </w:rPr>
+        <w:t xml:space="preserve"> Ο κάθε αθλητής και γυμναστής έχουν τη δυνατότητα να λάβουν μέρος σε ένα διαγωνισμό. Χαρακτηριστικά του είναι η ημερομηνία έναρξης, λήξης και αριθμός των χρηστών που συμμετέχουν.</w:t>
       </w:r>
     </w:p>
     <w:p>
@@ -2139,6 +2523,53 @@
           <w:lang w:val="el-GR"/>
         </w:rPr>
         <w:t>να ανεβάσει ένα βίντεο.</w:t>
+      </w:r>
+      <w:r>
+        <w:rPr>
+          <w:sz w:val="32"/>
+          <w:szCs w:val="32"/>
+          <w:lang w:val="el-GR"/>
+        </w:rPr>
+        <w:t xml:space="preserve"> </w:t>
+      </w:r>
+      <w:r>
+        <w:rPr>
+          <w:sz w:val="32"/>
+          <w:szCs w:val="32"/>
+          <w:lang w:val="el-GR"/>
+        </w:rPr>
+        <w:t xml:space="preserve">Χαρακτηριστικά της </w:t>
+      </w:r>
+      <w:r>
+        <w:rPr>
+          <w:sz w:val="32"/>
+          <w:szCs w:val="32"/>
+          <w:lang w:val="el-GR"/>
+        </w:rPr>
+        <w:t xml:space="preserve">είναι η ώρα, η ημερομηνία και το </w:t>
+      </w:r>
+      <w:r>
+        <w:rPr>
+          <w:sz w:val="32"/>
+          <w:szCs w:val="32"/>
+        </w:rPr>
+        <w:t>ID</w:t>
+      </w:r>
+      <w:r>
+        <w:rPr>
+          <w:sz w:val="32"/>
+          <w:szCs w:val="32"/>
+          <w:lang w:val="el-GR"/>
+        </w:rPr>
+        <w:t xml:space="preserve"> </w:t>
+      </w:r>
+      <w:r>
+        <w:rPr>
+          <w:sz w:val="32"/>
+          <w:szCs w:val="32"/>
+          <w:lang w:val="el-GR"/>
+        </w:rPr>
+        <w:t>της.</w:t>
       </w:r>
     </w:p>
     <w:sectPr>

</xml_diff>

<commit_message>
final changes of v0.2
</commit_message>
<xml_diff>
--- a/DomainModel/Domain_model_v0-2.docx
+++ b/DomainModel/Domain_model_v0-2.docx
@@ -935,10 +935,10 @@
           <w:noProof/>
         </w:rPr>
         <w:drawing>
-          <wp:inline distT="0" distB="0" distL="0" distR="0" wp14:anchorId="1B11FEEC" wp14:editId="1E95DF29">
-            <wp:extent cx="5943600" cy="4644390"/>
-            <wp:effectExtent l="0" t="0" r="0" b="3810"/>
-            <wp:docPr id="1" name="Εικόνα 1"/>
+          <wp:inline distT="0" distB="0" distL="0" distR="0" wp14:anchorId="11DA4752" wp14:editId="55859F74">
+            <wp:extent cx="5943600" cy="4697095"/>
+            <wp:effectExtent l="0" t="0" r="0" b="8255"/>
+            <wp:docPr id="3" name="Εικόνα 3"/>
             <wp:cNvGraphicFramePr>
               <a:graphicFrameLocks xmlns:a="http://schemas.openxmlformats.org/drawingml/2006/main" noChangeAspect="1"/>
             </wp:cNvGraphicFramePr>
@@ -967,7 +967,7 @@
                   <pic:spPr bwMode="auto">
                     <a:xfrm>
                       <a:off x="0" y="0"/>
-                      <a:ext cx="5943600" cy="4644390"/>
+                      <a:ext cx="5943600" cy="4697095"/>
                     </a:xfrm>
                     <a:prstGeom prst="rect">
                       <a:avLst/>
@@ -1578,7 +1578,54 @@
           <w:szCs w:val="32"/>
           <w:lang w:val="el-GR"/>
         </w:rPr>
-        <w:t xml:space="preserve"> Χαρακτηριστικό για αυτή είναι ο βαθμός δυσκολίας που </w:t>
+        <w:t xml:space="preserve"> Χαρακτηριστικό για αυτή είναι</w:t>
+      </w:r>
+      <w:r>
+        <w:rPr>
+          <w:sz w:val="32"/>
+          <w:szCs w:val="32"/>
+          <w:lang w:val="el-GR"/>
+        </w:rPr>
+        <w:t xml:space="preserve"> </w:t>
+      </w:r>
+      <w:r>
+        <w:rPr>
+          <w:sz w:val="32"/>
+          <w:szCs w:val="32"/>
+          <w:lang w:val="el-GR"/>
+        </w:rPr>
+        <w:t xml:space="preserve">το </w:t>
+      </w:r>
+      <w:r>
+        <w:rPr>
+          <w:sz w:val="32"/>
+          <w:szCs w:val="32"/>
+        </w:rPr>
+        <w:t>ID</w:t>
+      </w:r>
+      <w:r>
+        <w:rPr>
+          <w:sz w:val="32"/>
+          <w:szCs w:val="32"/>
+          <w:lang w:val="el-GR"/>
+        </w:rPr>
+        <w:t xml:space="preserve"> </w:t>
+      </w:r>
+      <w:r>
+        <w:rPr>
+          <w:sz w:val="32"/>
+          <w:szCs w:val="32"/>
+          <w:lang w:val="el-GR"/>
+        </w:rPr>
+        <w:t>και</w:t>
+      </w:r>
+      <w:r>
+        <w:rPr>
+          <w:sz w:val="32"/>
+          <w:szCs w:val="32"/>
+          <w:lang w:val="el-GR"/>
+        </w:rPr>
+        <w:t xml:space="preserve"> ο βαθμός δυσκολίας που </w:t>
       </w:r>
       <w:r>
         <w:rPr>
@@ -1935,6 +1982,37 @@
         </w:rPr>
         <w:t>και ο γυμναστής.</w:t>
       </w:r>
+      <w:r>
+        <w:rPr>
+          <w:sz w:val="32"/>
+          <w:szCs w:val="32"/>
+          <w:lang w:val="el-GR"/>
+        </w:rPr>
+        <w:t xml:space="preserve"> Χαρακτηριστικά αυτών είναι ο χρόνος εκγύμνασης, το σύνολο των </w:t>
+      </w:r>
+      <w:r>
+        <w:rPr>
+          <w:sz w:val="32"/>
+          <w:szCs w:val="32"/>
+        </w:rPr>
+        <w:t>set</w:t>
+      </w:r>
+      <w:r>
+        <w:rPr>
+          <w:sz w:val="32"/>
+          <w:szCs w:val="32"/>
+          <w:lang w:val="el-GR"/>
+        </w:rPr>
+        <w:t xml:space="preserve"> </w:t>
+      </w:r>
+      <w:r>
+        <w:rPr>
+          <w:sz w:val="32"/>
+          <w:szCs w:val="32"/>
+          <w:lang w:val="el-GR"/>
+        </w:rPr>
+        <w:t>που εκτέλεσε καθώς και οι επαναλήψεις.</w:t>
+      </w:r>
     </w:p>
     <w:p>
       <w:pPr>
@@ -2350,7 +2428,16 @@
           <w:szCs w:val="32"/>
           <w:lang w:val="el-GR"/>
         </w:rPr>
-        <w:t>το σχόλιο του διαχειριστή όταν ελέγξει την αναφορά και το επίπεδο της παραβίασης των κανόνων της εφαρμογής (1</w:t>
+        <w:t xml:space="preserve">το σχόλιο του διαχειριστή όταν ελέγξει την αναφορά </w:t>
+      </w:r>
+      <w:r>
+        <w:rPr>
+          <w:sz w:val="32"/>
+          <w:szCs w:val="32"/>
+          <w:lang w:val="el-GR"/>
+        </w:rPr>
+        <w:lastRenderedPageBreak/>
+        <w:t>και το επίπεδο της παραβίασης των κανόνων της εφαρμογής (1</w:t>
       </w:r>
       <w:r>
         <w:rPr>
@@ -2425,7 +2512,6 @@
           <w:szCs w:val="32"/>
           <w:lang w:val="el-GR"/>
         </w:rPr>
-        <w:lastRenderedPageBreak/>
         <w:t>Διαγωνισμός</w:t>
       </w:r>
       <w:r>

</xml_diff>

<commit_message>
Updates domain .docx and extracts pdf
</commit_message>
<xml_diff>
--- a/DomainModel/Domain_model_v0-2.docx
+++ b/DomainModel/Domain_model_v0-2.docx
@@ -1,10 +1,13 @@
 
 <file path=word/document.xml><?xml version="1.0" encoding="utf-8"?>
-<w:document xmlns:wpc="http://schemas.microsoft.com/office/word/2010/wordprocessingCanvas" xmlns:cx="http://schemas.microsoft.com/office/drawing/2014/chartex" xmlns:cx1="http://schemas.microsoft.com/office/drawing/2015/9/8/chartex" xmlns:cx2="http://schemas.microsoft.com/office/drawing/2015/10/21/chartex" xmlns:cx3="http://schemas.microsoft.com/office/drawing/2016/5/9/chartex" xmlns:cx4="http://schemas.microsoft.com/office/drawing/2016/5/10/chartex" xmlns:cx5="http://schemas.microsoft.com/office/drawing/2016/5/11/chartex" xmlns:cx6="http://schemas.microsoft.com/office/drawing/2016/5/12/chartex" xmlns:cx7="http://schemas.microsoft.com/office/drawing/2016/5/13/chartex" xmlns:cx8="http://schemas.microsoft.com/office/drawing/2016/5/14/chartex" xmlns:mc="http://schemas.openxmlformats.org/markup-compatibility/2006" xmlns:aink="http://schemas.microsoft.com/office/drawing/2016/ink" xmlns:am3d="http://schemas.microsoft.com/office/drawing/2017/model3d" xmlns:o="urn:schemas-microsoft-com:office:office" xmlns:r="http://schemas.openxmlformats.org/officeDocument/2006/relationships" xmlns:m="http://schemas.openxmlformats.org/officeDocument/2006/math" xmlns:v="urn:schemas-microsoft-com:vml" xmlns:wp14="http://schemas.microsoft.com/office/word/2010/wordprocessingDrawing" xmlns:wp="http://schemas.openxmlformats.org/drawingml/2006/wordprocessingDrawing" xmlns:w10="urn:schemas-microsoft-com:office:word" xmlns:w="http://schemas.openxmlformats.org/wordprocessingml/2006/main" xmlns:w14="http://schemas.microsoft.com/office/word/2010/wordml" xmlns:w15="http://schemas.microsoft.com/office/word/2012/wordml" xmlns:w16cex="http://schemas.microsoft.com/office/word/2018/wordml/cex" xmlns:w16cid="http://schemas.microsoft.com/office/word/2016/wordml/cid" xmlns:w16="http://schemas.microsoft.com/office/word/2018/wordml" xmlns:w16sdtdh="http://schemas.microsoft.com/office/word/2020/wordml/sdtdatahash" xmlns:w16se="http://schemas.microsoft.com/office/word/2015/wordml/symex" xmlns:wpg="http://schemas.microsoft.com/office/word/2010/wordprocessingGroup" xmlns:wpi="http://schemas.microsoft.com/office/word/2010/wordprocessingInk" xmlns:wne="http://schemas.microsoft.com/office/word/2006/wordml" xmlns:wps="http://schemas.microsoft.com/office/word/2010/wordprocessingShape" mc:Ignorable="w14 w15 w16se w16cid w16 w16cex w16sdtdh wp14">
+<w:document xmlns:wpc="http://schemas.microsoft.com/office/word/2010/wordprocessingCanvas" xmlns:cx="http://schemas.microsoft.com/office/drawing/2014/chartex" xmlns:cx1="http://schemas.microsoft.com/office/drawing/2015/9/8/chartex" xmlns:cx2="http://schemas.microsoft.com/office/drawing/2015/10/21/chartex" xmlns:cx3="http://schemas.microsoft.com/office/drawing/2016/5/9/chartex" xmlns:cx4="http://schemas.microsoft.com/office/drawing/2016/5/10/chartex" xmlns:cx5="http://schemas.microsoft.com/office/drawing/2016/5/11/chartex" xmlns:cx6="http://schemas.microsoft.com/office/drawing/2016/5/12/chartex" xmlns:cx7="http://schemas.microsoft.com/office/drawing/2016/5/13/chartex" xmlns:cx8="http://schemas.microsoft.com/office/drawing/2016/5/14/chartex" xmlns:mc="http://schemas.openxmlformats.org/markup-compatibility/2006" xmlns:aink="http://schemas.microsoft.com/office/drawing/2016/ink" xmlns:am3d="http://schemas.microsoft.com/office/drawing/2017/model3d" xmlns:o="urn:schemas-microsoft-com:office:office" xmlns:oel="http://schemas.microsoft.com/office/2019/extlst" xmlns:r="http://schemas.openxmlformats.org/officeDocument/2006/relationships" xmlns:m="http://schemas.openxmlformats.org/officeDocument/2006/math" xmlns:v="urn:schemas-microsoft-com:vml" xmlns:wp14="http://schemas.microsoft.com/office/word/2010/wordprocessingDrawing" xmlns:wp="http://schemas.openxmlformats.org/drawingml/2006/wordprocessingDrawing" xmlns:w10="urn:schemas-microsoft-com:office:word" xmlns:w="http://schemas.openxmlformats.org/wordprocessingml/2006/main" xmlns:w14="http://schemas.microsoft.com/office/word/2010/wordml" xmlns:w15="http://schemas.microsoft.com/office/word/2012/wordml" xmlns:w16cex="http://schemas.microsoft.com/office/word/2018/wordml/cex" xmlns:w16cid="http://schemas.microsoft.com/office/word/2016/wordml/cid" xmlns:w16="http://schemas.microsoft.com/office/word/2018/wordml" xmlns:w16sdtdh="http://schemas.microsoft.com/office/word/2020/wordml/sdtdatahash" xmlns:w16se="http://schemas.microsoft.com/office/word/2015/wordml/symex" xmlns:wpg="http://schemas.microsoft.com/office/word/2010/wordprocessingGroup" xmlns:wpi="http://schemas.microsoft.com/office/word/2010/wordprocessingInk" xmlns:wne="http://schemas.microsoft.com/office/word/2006/wordml" xmlns:wps="http://schemas.microsoft.com/office/word/2010/wordprocessingShape" mc:Ignorable="w14 w15 w16se w16cid w16 w16cex w16sdtdh wp14">
   <w:body>
     <w:p>
       <w:pPr>
         <w:pStyle w:val="a4"/>
+        <w:rPr>
+          <w:lang w:val="el-GR"/>
+        </w:rPr>
       </w:pPr>
       <w:r>
         <w:t>Domain</w:t>
@@ -16,7 +19,10 @@
         <w:t>model v0.</w:t>
       </w:r>
       <w:r>
-        <w:t>2</w:t>
+        <w:rPr>
+          <w:lang w:val="el-GR"/>
+        </w:rPr>
+        <w:t>3</w:t>
       </w:r>
     </w:p>
     <w:p>
@@ -487,7 +493,21 @@
         <w:rPr>
           <w:rStyle w:val="a7"/>
         </w:rPr>
-        <w:t>ΜΗΛΙΩΝΗΣ ΒΑΣΙΛΕΙΟΣ, 1067415,  Δ’ ΕΤΟΣ</w:t>
+        <w:t xml:space="preserve">ΜΗΛΙΩΝΗΣ ΒΑΣΙΛΕΙΟΣ, </w:t>
+      </w:r>
+      <w:proofErr w:type="gramStart"/>
+      <w:r>
+        <w:rPr>
+          <w:rStyle w:val="a7"/>
+        </w:rPr>
+        <w:t>1067415,  Δ</w:t>
+      </w:r>
+      <w:proofErr w:type="gramEnd"/>
+      <w:r>
+        <w:rPr>
+          <w:rStyle w:val="a7"/>
+        </w:rPr>
+        <w:t>’ ΕΤΟΣ</w:t>
       </w:r>
     </w:p>
     <w:p>
@@ -823,70 +843,6 @@
     </w:p>
     <w:p>
       <w:pPr>
-        <w:rPr>
-          <w:lang w:val="el-GR"/>
-        </w:rPr>
-      </w:pPr>
-    </w:p>
-    <w:p>
-      <w:pPr>
-        <w:rPr>
-          <w:lang w:val="el-GR"/>
-        </w:rPr>
-      </w:pPr>
-      <w:r>
-        <w:rPr>
-          <w:lang w:val="el-GR"/>
-        </w:rPr>
-        <w:t xml:space="preserve">Προσθήκη </w:t>
-      </w:r>
-      <w:r>
-        <w:t>attributes</w:t>
-      </w:r>
-      <w:r>
-        <w:rPr>
-          <w:lang w:val="el-GR"/>
-        </w:rPr>
-        <w:t xml:space="preserve"> </w:t>
-      </w:r>
-      <w:r>
-        <w:rPr>
-          <w:lang w:val="el-GR"/>
-        </w:rPr>
-        <w:t xml:space="preserve">σε κλάσεις του </w:t>
-      </w:r>
-      <w:r>
-        <w:t>Domain</w:t>
-      </w:r>
-      <w:r>
-        <w:rPr>
-          <w:lang w:val="el-GR"/>
-        </w:rPr>
-        <w:t xml:space="preserve"> </w:t>
-      </w:r>
-      <w:r>
-        <w:t>model</w:t>
-      </w:r>
-      <w:r>
-        <w:rPr>
-          <w:lang w:val="el-GR"/>
-        </w:rPr>
-        <w:t xml:space="preserve"> και αλλαγές στην περιγραφή των κλάσεων.</w:t>
-      </w:r>
-    </w:p>
-    <w:p>
-      <w:pPr>
-        <w:spacing w:after="0"/>
-        <w:rPr>
-          <w:i/>
-          <w:iCs/>
-          <w:color w:val="404040" w:themeColor="text1" w:themeTint="BF"/>
-          <w:lang w:val="el-GR"/>
-        </w:rPr>
-      </w:pPr>
-    </w:p>
-    <w:p>
-      <w:pPr>
         <w:spacing w:after="0"/>
         <w:rPr>
           <w:color w:val="404040" w:themeColor="text1" w:themeTint="BF"/>
@@ -898,47 +854,119 @@
           <w:cols w:space="720"/>
         </w:sectPr>
       </w:pPr>
+      <w:r>
+        <w:rPr>
+          <w:lang w:val="el-GR"/>
+        </w:rPr>
+        <w:tab/>
+        <w:t xml:space="preserve">Προσθήκη νέων κλάσεων που προέκυψαν κατά την ανάπτυξη των </w:t>
+      </w:r>
+      <w:r>
+        <w:t>sequence</w:t>
+      </w:r>
+      <w:r>
+        <w:rPr>
+          <w:lang w:val="el-GR"/>
+        </w:rPr>
+        <w:t xml:space="preserve"> </w:t>
+      </w:r>
+      <w:r>
+        <w:t>diagram</w:t>
+      </w:r>
+      <w:r>
+        <w:rPr>
+          <w:lang w:val="el-GR"/>
+        </w:rPr>
+        <w:t xml:space="preserve">. </w:t>
+      </w:r>
+      <w:r>
+        <w:rPr>
+          <w:lang w:val="el-GR"/>
+        </w:rPr>
+        <w:t xml:space="preserve">Προστέθηκαν επίσης οι κλάσεις </w:t>
+      </w:r>
+      <w:r>
+        <w:t>boundary</w:t>
+      </w:r>
+      <w:r>
+        <w:rPr>
+          <w:lang w:val="el-GR"/>
+        </w:rPr>
+        <w:t xml:space="preserve">, </w:t>
+      </w:r>
+      <w:r>
+        <w:rPr>
+          <w:lang w:val="el-GR"/>
+        </w:rPr>
+        <w:t xml:space="preserve">οι οποίες είναι ουσιαστικά τα στοιχεία του </w:t>
+      </w:r>
+      <w:r>
+        <w:t>UI</w:t>
+      </w:r>
+      <w:r>
+        <w:rPr>
+          <w:lang w:val="el-GR"/>
+        </w:rPr>
+        <w:t xml:space="preserve"> </w:t>
+      </w:r>
+      <w:r>
+        <w:rPr>
+          <w:lang w:val="el-GR"/>
+        </w:rPr>
+        <w:t xml:space="preserve">με τα οποία αλληλεπιδρούν οι </w:t>
+      </w:r>
+      <w:r>
+        <w:t>actors</w:t>
+      </w:r>
+      <w:r>
+        <w:rPr>
+          <w:color w:val="404040" w:themeColor="text1" w:themeTint="BF"/>
+          <w:lang w:val="el-GR"/>
+        </w:rPr>
+        <w:t>, αυτές φαίνονται με ροζ χρώμα.</w:t>
+      </w:r>
+      <w:r>
+        <w:rPr>
+          <w:color w:val="404040" w:themeColor="text1" w:themeTint="BF"/>
+          <w:lang w:val="el-GR"/>
+        </w:rPr>
+        <w:t xml:space="preserve">  Οι περιγραφές των κλάσεων θα αναπτυχθούν στην επόμενη έκδοση.</w:t>
+      </w:r>
     </w:p>
     <w:p>
       <w:pPr>
         <w:pStyle w:val="1"/>
-      </w:pPr>
-      <w:r>
-        <w:rPr>
+        <w:rPr>
+          <w:lang w:val="el-GR"/>
+        </w:rPr>
+      </w:pPr>
+      <w:r>
+        <w:rPr>
+          <w:noProof/>
           <w:lang w:val="el-GR"/>
         </w:rPr>
         <w:lastRenderedPageBreak/>
-        <w:t>Σχήμα</w:t>
-      </w:r>
-      <w:r>
-        <w:t xml:space="preserve"> Domain model</w:t>
-      </w:r>
-      <w:r>
-        <w:t>:</w:t>
-      </w:r>
-    </w:p>
-    <w:p>
-      <w:pPr>
-        <w:rPr>
-          <w:lang w:val="el-GR"/>
-        </w:rPr>
-      </w:pPr>
-    </w:p>
-    <w:p>
-      <w:pPr>
-        <w:rPr>
-          <w:lang w:val="el-GR"/>
-        </w:rPr>
-      </w:pPr>
-      <w:r>
-        <w:rPr>
-          <w:noProof/>
-        </w:rPr>
         <w:drawing>
-          <wp:inline distT="0" distB="0" distL="0" distR="0" wp14:anchorId="79418A97" wp14:editId="1B89D444">
-            <wp:extent cx="5943600" cy="4697095"/>
-            <wp:effectExtent l="0" t="0" r="0" b="8255"/>
-            <wp:docPr id="1" name="Εικόνα 1"/>
+          <wp:anchor distT="0" distB="0" distL="114300" distR="114300" simplePos="0" relativeHeight="251659264" behindDoc="1" locked="0" layoutInCell="1" allowOverlap="1" wp14:anchorId="1536300A" wp14:editId="0DF4BD21">
+            <wp:simplePos x="0" y="0"/>
+            <wp:positionH relativeFrom="column">
+              <wp:posOffset>-709930</wp:posOffset>
+            </wp:positionH>
+            <wp:positionV relativeFrom="paragraph">
+              <wp:posOffset>634043</wp:posOffset>
+            </wp:positionV>
+            <wp:extent cx="17011650" cy="8008620"/>
+            <wp:effectExtent l="0" t="0" r="0" b="0"/>
+            <wp:wrapTight wrapText="bothSides">
+              <wp:wrapPolygon edited="0">
+                <wp:start x="0" y="0"/>
+                <wp:lineTo x="0" y="21528"/>
+                <wp:lineTo x="21576" y="21528"/>
+                <wp:lineTo x="21576" y="0"/>
+                <wp:lineTo x="0" y="0"/>
+              </wp:wrapPolygon>
+            </wp:wrapTight>
+            <wp:docPr id="3" name="Εικόνα 3"/>
             <wp:cNvGraphicFramePr>
               <a:graphicFrameLocks xmlns:a="http://schemas.openxmlformats.org/drawingml/2006/main" noChangeAspect="1"/>
             </wp:cNvGraphicFramePr>
@@ -952,7 +980,7 @@
                     </pic:cNvPicPr>
                   </pic:nvPicPr>
                   <pic:blipFill>
-                    <a:blip r:embed="rId7">
+                    <a:blip r:embed="rId7" cstate="print">
                       <a:extLst>
                         <a:ext uri="{28A0092B-C50C-407E-A947-70E740481C1C}">
                           <a14:useLocalDpi xmlns:a14="http://schemas.microsoft.com/office/drawing/2010/main" val="0"/>
@@ -967,7 +995,7 @@
                   <pic:spPr bwMode="auto">
                     <a:xfrm>
                       <a:off x="0" y="0"/>
-                      <a:ext cx="5943600" cy="4697095"/>
+                      <a:ext cx="17011650" cy="8008620"/>
                     </a:xfrm>
                     <a:prstGeom prst="rect">
                       <a:avLst/>
@@ -980,54 +1008,62 @@
                 </pic:pic>
               </a:graphicData>
             </a:graphic>
-          </wp:inline>
+            <wp14:sizeRelH relativeFrom="margin">
+              <wp14:pctWidth>0</wp14:pctWidth>
+            </wp14:sizeRelH>
+            <wp14:sizeRelV relativeFrom="margin">
+              <wp14:pctHeight>0</wp14:pctHeight>
+            </wp14:sizeRelV>
+          </wp:anchor>
         </w:drawing>
       </w:r>
-    </w:p>
-    <w:p>
-      <w:pPr>
-        <w:rPr>
-          <w:sz w:val="40"/>
-          <w:szCs w:val="40"/>
-          <w:lang w:val="el-GR"/>
-        </w:rPr>
-      </w:pPr>
-    </w:p>
-    <w:p>
-      <w:pPr>
-        <w:rPr>
-          <w:sz w:val="40"/>
-          <w:szCs w:val="40"/>
-          <w:lang w:val="el-GR"/>
-        </w:rPr>
-      </w:pPr>
-    </w:p>
-    <w:p>
-      <w:pPr>
-        <w:rPr>
-          <w:sz w:val="40"/>
-          <w:szCs w:val="40"/>
-          <w:lang w:val="el-GR"/>
-        </w:rPr>
-      </w:pPr>
-    </w:p>
-    <w:p>
-      <w:pPr>
-        <w:rPr>
-          <w:sz w:val="40"/>
-          <w:szCs w:val="40"/>
-          <w:lang w:val="el-GR"/>
-        </w:rPr>
-      </w:pPr>
-    </w:p>
-    <w:p>
-      <w:pPr>
-        <w:rPr>
-          <w:sz w:val="40"/>
-          <w:szCs w:val="40"/>
-          <w:lang w:val="el-GR"/>
-        </w:rPr>
-      </w:pPr>
+      <w:r>
+        <w:rPr>
+          <w:lang w:val="el-GR"/>
+        </w:rPr>
+        <w:t>Σχήμα</w:t>
+      </w:r>
+      <w:r>
+        <w:rPr>
+          <w:lang w:val="el-GR"/>
+        </w:rPr>
+        <w:t xml:space="preserve"> </w:t>
+      </w:r>
+      <w:r>
+        <w:t>Domain</w:t>
+      </w:r>
+      <w:r>
+        <w:rPr>
+          <w:lang w:val="el-GR"/>
+        </w:rPr>
+        <w:t xml:space="preserve"> </w:t>
+      </w:r>
+      <w:r>
+        <w:t>model</w:t>
+      </w:r>
+      <w:r>
+        <w:rPr>
+          <w:lang w:val="el-GR"/>
+        </w:rPr>
+        <w:t>:</w:t>
+      </w:r>
+    </w:p>
+    <w:p>
+      <w:pPr>
+        <w:rPr>
+          <w:rFonts w:asciiTheme="majorHAnsi" w:eastAsiaTheme="majorEastAsia" w:hAnsiTheme="majorHAnsi" w:cstheme="majorBidi"/>
+          <w:color w:val="2F5496" w:themeColor="accent1" w:themeShade="BF"/>
+          <w:sz w:val="32"/>
+          <w:szCs w:val="32"/>
+          <w:lang w:val="el-GR"/>
+        </w:rPr>
+      </w:pPr>
+      <w:r>
+        <w:rPr>
+          <w:lang w:val="el-GR"/>
+        </w:rPr>
+        <w:br w:type="page"/>
+      </w:r>
     </w:p>
     <w:p>
       <w:pPr>
@@ -1035,35 +1071,23 @@
         <w:rPr>
           <w:lang w:val="el-GR"/>
         </w:rPr>
+        <w:sectPr>
+          <w:pgSz w:w="27389" w:h="18648" w:orient="landscape" w:code="258"/>
+          <w:pgMar w:top="1440" w:right="1440" w:bottom="1440" w:left="1440" w:header="720" w:footer="720" w:gutter="0"/>
+          <w:cols w:space="720"/>
+          <w:docGrid w:linePitch="360"/>
+        </w:sectPr>
       </w:pPr>
     </w:p>
     <w:p>
       <w:pPr>
         <w:pStyle w:val="1"/>
-        <w:rPr>
-          <w:lang w:val="el-GR"/>
-        </w:rPr>
-      </w:pPr>
-    </w:p>
-    <w:p>
-      <w:pPr>
-        <w:pStyle w:val="1"/>
-        <w:rPr>
-          <w:lang w:val="el-GR"/>
-        </w:rPr>
-      </w:pPr>
-    </w:p>
-    <w:p>
-      <w:pPr>
-        <w:pStyle w:val="1"/>
-        <w:rPr>
-          <w:lang w:val="el-GR"/>
-        </w:rPr>
-      </w:pPr>
-      <w:r>
-        <w:rPr>
-          <w:lang w:val="el-GR"/>
-        </w:rPr>
+      </w:pPr>
+      <w:r>
+        <w:rPr>
+          <w:lang w:val="el-GR"/>
+        </w:rPr>
+        <w:lastRenderedPageBreak/>
         <w:t>Κ</w:t>
       </w:r>
       <w:r>
@@ -1076,19 +1100,10 @@
         <w:t>:</w:t>
       </w:r>
       <w:r>
-        <w:rPr>
-          <w:lang w:val="el-GR"/>
-        </w:rPr>
         <w:t xml:space="preserve"> </w:t>
       </w:r>
     </w:p>
-    <w:p>
-      <w:pPr>
-        <w:rPr>
-          <w:lang w:val="el-GR"/>
-        </w:rPr>
-      </w:pPr>
-    </w:p>
+    <w:p/>
     <w:p>
       <w:pPr>
         <w:pStyle w:val="a3"/>
@@ -1625,16 +1640,7 @@
           <w:szCs w:val="32"/>
           <w:lang w:val="el-GR"/>
         </w:rPr>
-        <w:t xml:space="preserve"> ο βαθμός δυσκολίας που </w:t>
-      </w:r>
-      <w:r>
-        <w:rPr>
-          <w:sz w:val="32"/>
-          <w:szCs w:val="32"/>
-          <w:lang w:val="el-GR"/>
-        </w:rPr>
-        <w:lastRenderedPageBreak/>
-        <w:t>σχετίζεται με τη φυσική κατάσταση του αθλητή</w:t>
+        <w:t xml:space="preserve"> ο βαθμός δυσκολίας που σχετίζεται με τη φυσική κατάσταση του αθλητή</w:t>
       </w:r>
       <w:r>
         <w:rPr>
@@ -1834,6 +1840,7 @@
           <w:szCs w:val="32"/>
           <w:lang w:val="el-GR"/>
         </w:rPr>
+        <w:lastRenderedPageBreak/>
         <w:t>Αίτημα συνεργασίας</w:t>
       </w:r>
       <w:r>
@@ -2428,16 +2435,7 @@
           <w:szCs w:val="32"/>
           <w:lang w:val="el-GR"/>
         </w:rPr>
-        <w:t xml:space="preserve">το σχόλιο του διαχειριστή όταν ελέγξει την αναφορά </w:t>
-      </w:r>
-      <w:r>
-        <w:rPr>
-          <w:sz w:val="32"/>
-          <w:szCs w:val="32"/>
-          <w:lang w:val="el-GR"/>
-        </w:rPr>
-        <w:lastRenderedPageBreak/>
-        <w:t>και το επίπεδο της παραβίασης των κανόνων της εφαρμογής (1</w:t>
+        <w:t>το σχόλιο του διαχειριστή όταν ελέγξει την αναφορά και το επίπεδο της παραβίασης των κανόνων της εφαρμογής (1</w:t>
       </w:r>
       <w:r>
         <w:rPr>
@@ -2576,6 +2574,7 @@
           <w:szCs w:val="32"/>
           <w:lang w:val="el-GR"/>
         </w:rPr>
+        <w:lastRenderedPageBreak/>
         <w:t>Δημοσίευση</w:t>
       </w:r>
       <w:r>
@@ -2659,7 +2658,7 @@
       </w:r>
     </w:p>
     <w:sectPr>
-      <w:pgSz w:w="12240" w:h="15840"/>
+      <w:pgSz w:w="11909" w:h="16834" w:code="9"/>
       <w:pgMar w:top="1440" w:right="1440" w:bottom="1440" w:left="1440" w:header="720" w:footer="720" w:gutter="0"/>
       <w:cols w:space="720"/>
       <w:docGrid w:linePitch="360"/>
@@ -2669,7 +2668,7 @@
 </file>
 
 <file path=word/numbering.xml><?xml version="1.0" encoding="utf-8"?>
-<w:numbering xmlns:wpc="http://schemas.microsoft.com/office/word/2010/wordprocessingCanvas" xmlns:cx="http://schemas.microsoft.com/office/drawing/2014/chartex" xmlns:cx1="http://schemas.microsoft.com/office/drawing/2015/9/8/chartex" xmlns:cx2="http://schemas.microsoft.com/office/drawing/2015/10/21/chartex" xmlns:cx3="http://schemas.microsoft.com/office/drawing/2016/5/9/chartex" xmlns:cx4="http://schemas.microsoft.com/office/drawing/2016/5/10/chartex" xmlns:cx5="http://schemas.microsoft.com/office/drawing/2016/5/11/chartex" xmlns:cx6="http://schemas.microsoft.com/office/drawing/2016/5/12/chartex" xmlns:cx7="http://schemas.microsoft.com/office/drawing/2016/5/13/chartex" xmlns:cx8="http://schemas.microsoft.com/office/drawing/2016/5/14/chartex" xmlns:mc="http://schemas.openxmlformats.org/markup-compatibility/2006" xmlns:aink="http://schemas.microsoft.com/office/drawing/2016/ink" xmlns:am3d="http://schemas.microsoft.com/office/drawing/2017/model3d" xmlns:o="urn:schemas-microsoft-com:office:office" xmlns:r="http://schemas.openxmlformats.org/officeDocument/2006/relationships" xmlns:m="http://schemas.openxmlformats.org/officeDocument/2006/math" xmlns:v="urn:schemas-microsoft-com:vml" xmlns:wp14="http://schemas.microsoft.com/office/word/2010/wordprocessingDrawing" xmlns:wp="http://schemas.openxmlformats.org/drawingml/2006/wordprocessingDrawing" xmlns:w10="urn:schemas-microsoft-com:office:word" xmlns:w="http://schemas.openxmlformats.org/wordprocessingml/2006/main" xmlns:w14="http://schemas.microsoft.com/office/word/2010/wordml" xmlns:w15="http://schemas.microsoft.com/office/word/2012/wordml" xmlns:w16cex="http://schemas.microsoft.com/office/word/2018/wordml/cex" xmlns:w16cid="http://schemas.microsoft.com/office/word/2016/wordml/cid" xmlns:w16="http://schemas.microsoft.com/office/word/2018/wordml" xmlns:w16sdtdh="http://schemas.microsoft.com/office/word/2020/wordml/sdtdatahash" xmlns:w16se="http://schemas.microsoft.com/office/word/2015/wordml/symex" xmlns:wpg="http://schemas.microsoft.com/office/word/2010/wordprocessingGroup" xmlns:wpi="http://schemas.microsoft.com/office/word/2010/wordprocessingInk" xmlns:wne="http://schemas.microsoft.com/office/word/2006/wordml" xmlns:wps="http://schemas.microsoft.com/office/word/2010/wordprocessingShape" mc:Ignorable="w14 w15 w16se w16cid w16 w16cex w16sdtdh wp14">
+<w:numbering xmlns:wpc="http://schemas.microsoft.com/office/word/2010/wordprocessingCanvas" xmlns:cx="http://schemas.microsoft.com/office/drawing/2014/chartex" xmlns:cx1="http://schemas.microsoft.com/office/drawing/2015/9/8/chartex" xmlns:cx2="http://schemas.microsoft.com/office/drawing/2015/10/21/chartex" xmlns:cx3="http://schemas.microsoft.com/office/drawing/2016/5/9/chartex" xmlns:cx4="http://schemas.microsoft.com/office/drawing/2016/5/10/chartex" xmlns:cx5="http://schemas.microsoft.com/office/drawing/2016/5/11/chartex" xmlns:cx6="http://schemas.microsoft.com/office/drawing/2016/5/12/chartex" xmlns:cx7="http://schemas.microsoft.com/office/drawing/2016/5/13/chartex" xmlns:cx8="http://schemas.microsoft.com/office/drawing/2016/5/14/chartex" xmlns:mc="http://schemas.openxmlformats.org/markup-compatibility/2006" xmlns:aink="http://schemas.microsoft.com/office/drawing/2016/ink" xmlns:am3d="http://schemas.microsoft.com/office/drawing/2017/model3d" xmlns:o="urn:schemas-microsoft-com:office:office" xmlns:oel="http://schemas.microsoft.com/office/2019/extlst" xmlns:r="http://schemas.openxmlformats.org/officeDocument/2006/relationships" xmlns:m="http://schemas.openxmlformats.org/officeDocument/2006/math" xmlns:v="urn:schemas-microsoft-com:vml" xmlns:wp14="http://schemas.microsoft.com/office/word/2010/wordprocessingDrawing" xmlns:wp="http://schemas.openxmlformats.org/drawingml/2006/wordprocessingDrawing" xmlns:w10="urn:schemas-microsoft-com:office:word" xmlns:w="http://schemas.openxmlformats.org/wordprocessingml/2006/main" xmlns:w14="http://schemas.microsoft.com/office/word/2010/wordml" xmlns:w15="http://schemas.microsoft.com/office/word/2012/wordml" xmlns:w16cex="http://schemas.microsoft.com/office/word/2018/wordml/cex" xmlns:w16cid="http://schemas.microsoft.com/office/word/2016/wordml/cid" xmlns:w16="http://schemas.microsoft.com/office/word/2018/wordml" xmlns:w16sdtdh="http://schemas.microsoft.com/office/word/2020/wordml/sdtdatahash" xmlns:w16se="http://schemas.microsoft.com/office/word/2015/wordml/symex" xmlns:wpg="http://schemas.microsoft.com/office/word/2010/wordprocessingGroup" xmlns:wpi="http://schemas.microsoft.com/office/word/2010/wordprocessingInk" xmlns:wne="http://schemas.microsoft.com/office/word/2006/wordml" xmlns:wps="http://schemas.microsoft.com/office/word/2010/wordprocessingShape" mc:Ignorable="w14 w15 w16se w16cid w16 w16cex w16sdtdh wp14">
   <w:abstractNum w:abstractNumId="0" w15:restartNumberingAfterBreak="0">
     <w:nsid w:val="19B14392"/>
     <w:multiLevelType w:val="hybridMultilevel"/>
@@ -2894,10 +2893,10 @@
       </w:rPr>
     </w:lvl>
   </w:abstractNum>
-  <w:num w:numId="1">
+  <w:num w:numId="1" w16cid:durableId="6637366">
     <w:abstractNumId w:val="0"/>
   </w:num>
-  <w:num w:numId="2">
+  <w:num w:numId="2" w16cid:durableId="1812477799">
     <w:abstractNumId w:val="1"/>
   </w:num>
 </w:numbering>

</xml_diff>